<commit_message>
header html + css y primera imagen puesta con idProducto
</commit_message>
<xml_diff>
--- a/pasos-angular.docx
+++ b/pasos-angular.docx
@@ -286,6 +286,16 @@
           <w:color w:val="000000"/>
           <w:sz w:val="22"/>
           <w:szCs w:val="22"/>
+        </w:rPr>
+      </w:pPr>
+    </w:p>
+    <w:p>
+      <w:pPr>
+        <w:rPr>
+          <w:rFonts w:ascii="Menlo" w:hAnsi="Menlo" w:cs="Menlo"/>
+          <w:color w:val="000000"/>
+          <w:sz w:val="22"/>
+          <w:szCs w:val="22"/>
           <w:lang w:val="en-US"/>
         </w:rPr>
       </w:pPr>
@@ -296,6 +306,7 @@
           <w:color w:val="000000"/>
           <w:sz w:val="22"/>
           <w:szCs w:val="22"/>
+          <w:highlight w:val="yellow"/>
           <w:lang w:val="en-US"/>
         </w:rPr>
         <w:t>npm</w:t>
@@ -307,6 +318,7 @@
           <w:color w:val="000000"/>
           <w:sz w:val="22"/>
           <w:szCs w:val="22"/>
+          <w:highlight w:val="yellow"/>
           <w:lang w:val="en-US"/>
         </w:rPr>
         <w:t xml:space="preserve"> </w:t>
@@ -318,6 +330,7 @@
           <w:color w:val="000000"/>
           <w:sz w:val="22"/>
           <w:szCs w:val="22"/>
+          <w:highlight w:val="yellow"/>
           <w:lang w:val="en-US"/>
         </w:rPr>
         <w:t>i</w:t>
@@ -917,6 +930,17 @@
           <w:lang w:val="es-ES"/>
         </w:rPr>
       </w:pPr>
+    </w:p>
+    <w:p>
+      <w:pPr>
+        <w:rPr>
+          <w:rFonts w:ascii="Menlo" w:hAnsi="Menlo" w:cs="Menlo"/>
+          <w:color w:val="000000"/>
+          <w:sz w:val="22"/>
+          <w:szCs w:val="22"/>
+          <w:lang w:val="es-ES"/>
+        </w:rPr>
+      </w:pPr>
       <w:proofErr w:type="spellStart"/>
       <w:r>
         <w:rPr>
@@ -1367,7 +1391,6 @@
           <w:sz w:val="22"/>
           <w:szCs w:val="22"/>
           <w:u w:val="single"/>
-          <w:lang w:val="en-US"/>
         </w:rPr>
       </w:pPr>
       <w:r>
@@ -1378,9 +1401,7 @@
           <w:sz w:val="22"/>
           <w:szCs w:val="22"/>
           <w:u w:val="single"/>
-          <w:lang w:val="en-US"/>
-        </w:rPr>
-        <w:lastRenderedPageBreak/>
+        </w:rPr>
         <w:t>VSCODE</w:t>
       </w:r>
     </w:p>
@@ -2375,6 +2396,8 @@
           <w:color w:val="1F2328"/>
         </w:rPr>
       </w:pPr>
+      <w:bookmarkStart w:id="0" w:name="_GoBack"/>
+      <w:bookmarkEnd w:id="0"/>
       <w:r>
         <w:rPr>
           <w:rFonts w:ascii="Helvetica" w:hAnsi="Helvetica"/>
@@ -2517,16 +2540,7 @@
           <w:rFonts w:ascii="Helvetica" w:hAnsi="Helvetica"/>
           <w:color w:val="1F2328"/>
         </w:rPr>
-        <w:t xml:space="preserve"> de cada componente</w:t>
-      </w:r>
-      <w:bookmarkStart w:id="0" w:name="_GoBack"/>
-      <w:bookmarkEnd w:id="0"/>
-      <w:r>
-        <w:rPr>
-          <w:rFonts w:ascii="Helvetica" w:hAnsi="Helvetica"/>
-          <w:color w:val="1F2328"/>
-        </w:rPr>
-        <w:t>.</w:t>
+        <w:t xml:space="preserve"> de cada componente.</w:t>
       </w:r>
     </w:p>
     <w:p>

</xml_diff>